<commit_message>
Updated to version 2.1: Rules 8 and 10 have been updated in line with changes agreed at AGM, Jan 2015
</commit_message>
<xml_diff>
--- a/FCCC Rules and Regulations.docx
+++ b/FCCC Rules and Regulations.docx
@@ -64,7 +64,7 @@
           <w:u w:val="single"/>
           <w:lang w:val="en-GB"/>
         </w:rPr>
-        <w:t>(R</w:t>
+        <w:t>(</w:t>
       </w:r>
       <w:r>
         <w:rPr>
@@ -73,7 +73,34 @@
           <w:u w:val="single"/>
           <w:lang w:val="en-GB"/>
         </w:rPr>
-        <w:t>evised and updated February 2014</w:t>
+        <w:t xml:space="preserve">v2.1 - </w:t>
+      </w:r>
+      <w:r>
+        <w:rPr>
+          <w:sz w:val="16"/>
+          <w:szCs w:val="16"/>
+          <w:u w:val="single"/>
+          <w:lang w:val="en-GB"/>
+        </w:rPr>
+        <w:t>R</w:t>
+      </w:r>
+      <w:r>
+        <w:rPr>
+          <w:sz w:val="16"/>
+          <w:szCs w:val="16"/>
+          <w:u w:val="single"/>
+          <w:lang w:val="en-GB"/>
+        </w:rPr>
+        <w:t xml:space="preserve">evised and updated </w:t>
+      </w:r>
+      <w:r>
+        <w:rPr>
+          <w:sz w:val="16"/>
+          <w:szCs w:val="16"/>
+          <w:u w:val="single"/>
+          <w:lang w:val="en-GB"/>
+        </w:rPr>
+        <w:t>March 2015</w:t>
       </w:r>
       <w:r>
         <w:rPr>
@@ -156,13 +183,13 @@
         <w:pStyle w:val="BodyTextIndent"/>
       </w:pPr>
       <w:r>
-        <w:t>The objects of the club are to unite it</w:t>
-      </w:r>
-      <w:r>
-        <w:t>’</w:t>
-      </w:r>
-      <w:r>
-        <w:t xml:space="preserve">s members to promote </w:t>
+        <w:t xml:space="preserve">The objects of the club are to unite </w:t>
+      </w:r>
+      <w:r>
+        <w:t>its</w:t>
+      </w:r>
+      <w:r>
+        <w:t xml:space="preserve"> members to promote </w:t>
       </w:r>
       <w:r>
         <w:t xml:space="preserve">all aspects of </w:t>
@@ -1956,7 +1983,100 @@
           <w:lang w:val="en-GB"/>
         </w:rPr>
         <w:tab/>
-        <w:t>Applications for membership shall be accompanied by the appropriate subscriptions and shall be subject to the approval by the committee, who may reject an application without disclosing the reason. After acceptance a copy of these rules and regulations shall be given to the member.</w:t>
+      </w:r>
+      <w:r>
+        <w:rPr>
+          <w:sz w:val="20"/>
+          <w:lang w:val="en-GB"/>
+        </w:rPr>
+        <w:t xml:space="preserve">Membership of the club shall be open to anyone interested in the sport on application, regardless of sex, age, disability, ethnicity, nationality, sexual orientation, religion or other beliefs. However, limitation of membership according to available facilities is allowable on a non-discriminatory basis: </w:t>
+      </w:r>
+    </w:p>
+    <w:p>
+      <w:pPr>
+        <w:numPr>
+          <w:ilvl w:val="0"/>
+          <w:numId w:val="14"/>
+        </w:numPr>
+        <w:tabs>
+          <w:tab w:val="left" w:pos="1440"/>
+        </w:tabs>
+        <w:rPr>
+          <w:sz w:val="20"/>
+          <w:lang w:val="en-GB"/>
+        </w:rPr>
+      </w:pPr>
+      <w:r>
+        <w:rPr>
+          <w:sz w:val="20"/>
+          <w:lang w:val="en-GB"/>
+        </w:rPr>
+        <w:t>The club may have different classes of membership and subscription on a non-discriminatory and fair basis. The club will keep subscriptions at levels that will not pose a significant obstacle</w:t>
+      </w:r>
+      <w:r>
+        <w:rPr>
+          <w:sz w:val="20"/>
+          <w:lang w:val="en-GB"/>
+        </w:rPr>
+        <w:t xml:space="preserve"> </w:t>
+      </w:r>
+      <w:r>
+        <w:rPr>
+          <w:sz w:val="20"/>
+          <w:lang w:val="en-GB"/>
+        </w:rPr>
+        <w:t>to people participating</w:t>
+      </w:r>
+    </w:p>
+    <w:p>
+      <w:pPr>
+        <w:numPr>
+          <w:ilvl w:val="0"/>
+          <w:numId w:val="14"/>
+        </w:numPr>
+        <w:tabs>
+          <w:tab w:val="left" w:pos="1440"/>
+        </w:tabs>
+        <w:rPr>
+          <w:sz w:val="20"/>
+          <w:lang w:val="en-GB"/>
+        </w:rPr>
+      </w:pPr>
+      <w:r>
+        <w:rPr>
+          <w:sz w:val="20"/>
+          <w:lang w:val="en-GB"/>
+        </w:rPr>
+        <w:t xml:space="preserve">The club committee may refuse membership, or remove it, only for good cause such as conduct or character likely to bring the club or sport into disrepute </w:t>
+      </w:r>
+    </w:p>
+    <w:p>
+      <w:pPr>
+        <w:numPr>
+          <w:ilvl w:val="0"/>
+          <w:numId w:val="14"/>
+        </w:numPr>
+        <w:tabs>
+          <w:tab w:val="left" w:pos="1440"/>
+        </w:tabs>
+        <w:rPr>
+          <w:sz w:val="20"/>
+          <w:lang w:val="en-GB"/>
+        </w:rPr>
+      </w:pPr>
+      <w:r>
+        <w:rPr>
+          <w:sz w:val="20"/>
+          <w:lang w:val="en-GB"/>
+        </w:rPr>
+        <w:t>Appeal against refusal or removal may be m</w:t>
+      </w:r>
+      <w:r>
+        <w:rPr>
+          <w:sz w:val="20"/>
+          <w:lang w:val="en-GB"/>
+        </w:rPr>
+        <w:t>ade to members of the committee</w:t>
       </w:r>
     </w:p>
     <w:p>
@@ -1991,7 +2111,7 @@
           <w:lang w:val="en-GB"/>
         </w:rPr>
         <w:tab/>
-        <w:t>Only first claim members of the club shall be eligible to :</w:t>
+        <w:t>Only first claim members of the club shall be eligible to:</w:t>
       </w:r>
     </w:p>
     <w:p>
@@ -2137,7 +2257,21 @@
           <w:lang w:val="en-GB"/>
         </w:rPr>
         <w:tab/>
-        <w:t>Life membership may be purchased after continuous first claim membership over 10 years by a single payment of :</w:t>
+        <w:t xml:space="preserve">Life membership may be purchased after continuous first claim membership over </w:t>
+      </w:r>
+      <w:r>
+        <w:rPr>
+          <w:sz w:val="20"/>
+          <w:lang w:val="en-GB"/>
+        </w:rPr>
+        <w:t>10 years by a single payment of</w:t>
+      </w:r>
+      <w:r>
+        <w:rPr>
+          <w:sz w:val="20"/>
+          <w:lang w:val="en-GB"/>
+        </w:rPr>
+        <w:t>:</w:t>
       </w:r>
     </w:p>
     <w:p>
@@ -2530,7 +2664,15 @@
           <w:rFonts w:ascii="Arial" w:hAnsi="Arial" w:cs="Arial"/>
           <w:sz w:val="20"/>
         </w:rPr>
-        <w:t xml:space="preserve"> January following the date of attaining 18 years of age, unless rem</w:t>
+        <w:t xml:space="preserve"> January </w:t>
+      </w:r>
+      <w:r>
+        <w:rPr>
+          <w:rFonts w:ascii="Arial" w:hAnsi="Arial" w:cs="Arial"/>
+          <w:sz w:val="20"/>
+        </w:rPr>
+        <w:lastRenderedPageBreak/>
+        <w:t>following the date of attaining 18 years of age, unless rem</w:t>
       </w:r>
       <w:r>
         <w:rPr>
@@ -2741,18 +2883,134 @@
     </w:p>
     <w:p>
       <w:pPr>
+        <w:numPr>
+          <w:ilvl w:val="0"/>
+          <w:numId w:val="16"/>
+        </w:numPr>
+        <w:rPr>
+          <w:sz w:val="20"/>
+          <w:lang w:val="en-GB"/>
+        </w:rPr>
+      </w:pPr>
+      <w:r>
+        <w:rPr>
+          <w:sz w:val="20"/>
+          <w:lang w:val="en-GB"/>
+        </w:rPr>
+        <w:t>Any member of the club committing any action which is considered by the committee to be</w:t>
+      </w:r>
+      <w:r>
+        <w:rPr>
+          <w:sz w:val="20"/>
+          <w:lang w:val="en-GB"/>
+        </w:rPr>
+        <w:t xml:space="preserve"> </w:t>
+      </w:r>
+      <w:r>
+        <w:rPr>
+          <w:sz w:val="20"/>
+          <w:lang w:val="en-GB"/>
+        </w:rPr>
+        <w:t xml:space="preserve">detrimental to the best interest of the club shall be given a first warning in writing. In the event of a subsequent offence, the committee reserves the right, having heard all the facts, to invite the member to </w:t>
+      </w:r>
+      <w:r>
+        <w:rPr>
+          <w:sz w:val="20"/>
+          <w:lang w:val="en-GB"/>
+        </w:rPr>
+        <w:t>resign from the club.</w:t>
+      </w:r>
+    </w:p>
+    <w:p>
+      <w:pPr>
         <w:ind w:left="540"/>
         <w:rPr>
           <w:sz w:val="20"/>
           <w:lang w:val="en-GB"/>
         </w:rPr>
       </w:pPr>
-      <w:r>
-        <w:rPr>
-          <w:sz w:val="20"/>
-          <w:lang w:val="en-GB"/>
-        </w:rPr>
-        <w:t>Any member of the club committing any action which is considered by the committee to be detrimental to the best interest of the club shall be given a first warning in writing. In the event of a subsequent offence, the committee reserves the right, having heard all the facts, to invite the member to resign from the club.</w:t>
+    </w:p>
+    <w:p>
+      <w:pPr>
+        <w:numPr>
+          <w:ilvl w:val="0"/>
+          <w:numId w:val="16"/>
+        </w:numPr>
+        <w:rPr>
+          <w:sz w:val="20"/>
+          <w:lang w:val="en-GB"/>
+        </w:rPr>
+      </w:pPr>
+      <w:r>
+        <w:rPr>
+          <w:sz w:val="20"/>
+          <w:lang w:val="en-GB"/>
+        </w:rPr>
+        <w:t xml:space="preserve">Where discussions on the forum involve abuse, bullying, bad language or personal attacks, the </w:t>
+      </w:r>
+      <w:r>
+        <w:rPr>
+          <w:sz w:val="20"/>
+          <w:lang w:val="en-GB"/>
+        </w:rPr>
+        <w:t>following policy will apply:</w:t>
+      </w:r>
+    </w:p>
+    <w:p>
+      <w:pPr>
+        <w:numPr>
+          <w:ilvl w:val="0"/>
+          <w:numId w:val="15"/>
+        </w:numPr>
+        <w:rPr>
+          <w:sz w:val="20"/>
+          <w:lang w:val="en-GB"/>
+        </w:rPr>
+      </w:pPr>
+      <w:r>
+        <w:rPr>
+          <w:sz w:val="20"/>
+          <w:lang w:val="en-GB"/>
+        </w:rPr>
+        <w:t>First offence - thread moved to the concerns and issues forum area and informal warning to those involved. (to be done by website editor/forum moderator)</w:t>
+      </w:r>
+    </w:p>
+    <w:p>
+      <w:pPr>
+        <w:numPr>
+          <w:ilvl w:val="0"/>
+          <w:numId w:val="15"/>
+        </w:numPr>
+        <w:rPr>
+          <w:sz w:val="20"/>
+          <w:lang w:val="en-GB"/>
+        </w:rPr>
+      </w:pPr>
+      <w:r>
+        <w:rPr>
+          <w:sz w:val="20"/>
+          <w:lang w:val="en-GB"/>
+        </w:rPr>
+        <w:t>Second offence – the offending member will receive a formal written warning in line with rule 10.1 and a ban from posting in the forum ban (the length of the ban to be decided by the committee)</w:t>
+      </w:r>
+    </w:p>
+    <w:p>
+      <w:pPr>
+        <w:numPr>
+          <w:ilvl w:val="0"/>
+          <w:numId w:val="15"/>
+        </w:numPr>
+        <w:rPr>
+          <w:sz w:val="20"/>
+          <w:lang w:val="en-GB"/>
+        </w:rPr>
+      </w:pPr>
+      <w:r>
+        <w:rPr>
+          <w:sz w:val="20"/>
+          <w:lang w:val="en-GB"/>
+        </w:rPr>
+        <w:t>Third offence - those involved will be asked to resign in line with rule 10 (decision by the committee)</w:t>
       </w:r>
     </w:p>
     <w:p>
@@ -13797,6 +14055,318 @@
       </w:pPr>
     </w:lvl>
   </w:abstractNum>
+  <w:abstractNum w:abstractNumId="13">
+    <w:nsid w:val="2BC61195"/>
+    <w:multiLevelType w:val="hybridMultilevel"/>
+    <w:tmpl w:val="723CFDE0"/>
+    <w:lvl w:ilvl="0" w:tplc="08090001">
+      <w:start w:val="1"/>
+      <w:numFmt w:val="bullet"/>
+      <w:lvlText w:val=""/>
+      <w:lvlJc w:val="left"/>
+      <w:pPr>
+        <w:ind w:left="1800" w:hanging="360"/>
+      </w:pPr>
+      <w:rPr>
+        <w:rFonts w:ascii="Symbol" w:hAnsi="Symbol" w:hint="default"/>
+      </w:rPr>
+    </w:lvl>
+    <w:lvl w:ilvl="1" w:tplc="08090003" w:tentative="1">
+      <w:start w:val="1"/>
+      <w:numFmt w:val="bullet"/>
+      <w:lvlText w:val="o"/>
+      <w:lvlJc w:val="left"/>
+      <w:pPr>
+        <w:ind w:left="2520" w:hanging="360"/>
+      </w:pPr>
+      <w:rPr>
+        <w:rFonts w:ascii="Courier New" w:hAnsi="Courier New" w:cs="Courier New" w:hint="default"/>
+      </w:rPr>
+    </w:lvl>
+    <w:lvl w:ilvl="2" w:tplc="08090005" w:tentative="1">
+      <w:start w:val="1"/>
+      <w:numFmt w:val="bullet"/>
+      <w:lvlText w:val=""/>
+      <w:lvlJc w:val="left"/>
+      <w:pPr>
+        <w:ind w:left="3240" w:hanging="360"/>
+      </w:pPr>
+      <w:rPr>
+        <w:rFonts w:ascii="Wingdings" w:hAnsi="Wingdings" w:hint="default"/>
+      </w:rPr>
+    </w:lvl>
+    <w:lvl w:ilvl="3" w:tplc="08090001" w:tentative="1">
+      <w:start w:val="1"/>
+      <w:numFmt w:val="bullet"/>
+      <w:lvlText w:val=""/>
+      <w:lvlJc w:val="left"/>
+      <w:pPr>
+        <w:ind w:left="3960" w:hanging="360"/>
+      </w:pPr>
+      <w:rPr>
+        <w:rFonts w:ascii="Symbol" w:hAnsi="Symbol" w:hint="default"/>
+      </w:rPr>
+    </w:lvl>
+    <w:lvl w:ilvl="4" w:tplc="08090003" w:tentative="1">
+      <w:start w:val="1"/>
+      <w:numFmt w:val="bullet"/>
+      <w:lvlText w:val="o"/>
+      <w:lvlJc w:val="left"/>
+      <w:pPr>
+        <w:ind w:left="4680" w:hanging="360"/>
+      </w:pPr>
+      <w:rPr>
+        <w:rFonts w:ascii="Courier New" w:hAnsi="Courier New" w:cs="Courier New" w:hint="default"/>
+      </w:rPr>
+    </w:lvl>
+    <w:lvl w:ilvl="5" w:tplc="08090005" w:tentative="1">
+      <w:start w:val="1"/>
+      <w:numFmt w:val="bullet"/>
+      <w:lvlText w:val=""/>
+      <w:lvlJc w:val="left"/>
+      <w:pPr>
+        <w:ind w:left="5400" w:hanging="360"/>
+      </w:pPr>
+      <w:rPr>
+        <w:rFonts w:ascii="Wingdings" w:hAnsi="Wingdings" w:hint="default"/>
+      </w:rPr>
+    </w:lvl>
+    <w:lvl w:ilvl="6" w:tplc="08090001" w:tentative="1">
+      <w:start w:val="1"/>
+      <w:numFmt w:val="bullet"/>
+      <w:lvlText w:val=""/>
+      <w:lvlJc w:val="left"/>
+      <w:pPr>
+        <w:ind w:left="6120" w:hanging="360"/>
+      </w:pPr>
+      <w:rPr>
+        <w:rFonts w:ascii="Symbol" w:hAnsi="Symbol" w:hint="default"/>
+      </w:rPr>
+    </w:lvl>
+    <w:lvl w:ilvl="7" w:tplc="08090003" w:tentative="1">
+      <w:start w:val="1"/>
+      <w:numFmt w:val="bullet"/>
+      <w:lvlText w:val="o"/>
+      <w:lvlJc w:val="left"/>
+      <w:pPr>
+        <w:ind w:left="6840" w:hanging="360"/>
+      </w:pPr>
+      <w:rPr>
+        <w:rFonts w:ascii="Courier New" w:hAnsi="Courier New" w:cs="Courier New" w:hint="default"/>
+      </w:rPr>
+    </w:lvl>
+    <w:lvl w:ilvl="8" w:tplc="08090005" w:tentative="1">
+      <w:start w:val="1"/>
+      <w:numFmt w:val="bullet"/>
+      <w:lvlText w:val=""/>
+      <w:lvlJc w:val="left"/>
+      <w:pPr>
+        <w:ind w:left="7560" w:hanging="360"/>
+      </w:pPr>
+      <w:rPr>
+        <w:rFonts w:ascii="Wingdings" w:hAnsi="Wingdings" w:hint="default"/>
+      </w:rPr>
+    </w:lvl>
+  </w:abstractNum>
+  <w:abstractNum w:abstractNumId="14">
+    <w:nsid w:val="3BAA30B0"/>
+    <w:multiLevelType w:val="hybridMultilevel"/>
+    <w:tmpl w:val="3B7C600E"/>
+    <w:lvl w:ilvl="0" w:tplc="08090001">
+      <w:start w:val="1"/>
+      <w:numFmt w:val="bullet"/>
+      <w:lvlText w:val=""/>
+      <w:lvlJc w:val="left"/>
+      <w:pPr>
+        <w:ind w:left="1620" w:hanging="360"/>
+      </w:pPr>
+      <w:rPr>
+        <w:rFonts w:ascii="Symbol" w:hAnsi="Symbol" w:hint="default"/>
+      </w:rPr>
+    </w:lvl>
+    <w:lvl w:ilvl="1" w:tplc="08090003" w:tentative="1">
+      <w:start w:val="1"/>
+      <w:numFmt w:val="bullet"/>
+      <w:lvlText w:val="o"/>
+      <w:lvlJc w:val="left"/>
+      <w:pPr>
+        <w:ind w:left="2340" w:hanging="360"/>
+      </w:pPr>
+      <w:rPr>
+        <w:rFonts w:ascii="Courier New" w:hAnsi="Courier New" w:cs="Courier New" w:hint="default"/>
+      </w:rPr>
+    </w:lvl>
+    <w:lvl w:ilvl="2" w:tplc="08090005" w:tentative="1">
+      <w:start w:val="1"/>
+      <w:numFmt w:val="bullet"/>
+      <w:lvlText w:val=""/>
+      <w:lvlJc w:val="left"/>
+      <w:pPr>
+        <w:ind w:left="3060" w:hanging="360"/>
+      </w:pPr>
+      <w:rPr>
+        <w:rFonts w:ascii="Wingdings" w:hAnsi="Wingdings" w:hint="default"/>
+      </w:rPr>
+    </w:lvl>
+    <w:lvl w:ilvl="3" w:tplc="08090001" w:tentative="1">
+      <w:start w:val="1"/>
+      <w:numFmt w:val="bullet"/>
+      <w:lvlText w:val=""/>
+      <w:lvlJc w:val="left"/>
+      <w:pPr>
+        <w:ind w:left="3780" w:hanging="360"/>
+      </w:pPr>
+      <w:rPr>
+        <w:rFonts w:ascii="Symbol" w:hAnsi="Symbol" w:hint="default"/>
+      </w:rPr>
+    </w:lvl>
+    <w:lvl w:ilvl="4" w:tplc="08090003" w:tentative="1">
+      <w:start w:val="1"/>
+      <w:numFmt w:val="bullet"/>
+      <w:lvlText w:val="o"/>
+      <w:lvlJc w:val="left"/>
+      <w:pPr>
+        <w:ind w:left="4500" w:hanging="360"/>
+      </w:pPr>
+      <w:rPr>
+        <w:rFonts w:ascii="Courier New" w:hAnsi="Courier New" w:cs="Courier New" w:hint="default"/>
+      </w:rPr>
+    </w:lvl>
+    <w:lvl w:ilvl="5" w:tplc="08090005" w:tentative="1">
+      <w:start w:val="1"/>
+      <w:numFmt w:val="bullet"/>
+      <w:lvlText w:val=""/>
+      <w:lvlJc w:val="left"/>
+      <w:pPr>
+        <w:ind w:left="5220" w:hanging="360"/>
+      </w:pPr>
+      <w:rPr>
+        <w:rFonts w:ascii="Wingdings" w:hAnsi="Wingdings" w:hint="default"/>
+      </w:rPr>
+    </w:lvl>
+    <w:lvl w:ilvl="6" w:tplc="08090001" w:tentative="1">
+      <w:start w:val="1"/>
+      <w:numFmt w:val="bullet"/>
+      <w:lvlText w:val=""/>
+      <w:lvlJc w:val="left"/>
+      <w:pPr>
+        <w:ind w:left="5940" w:hanging="360"/>
+      </w:pPr>
+      <w:rPr>
+        <w:rFonts w:ascii="Symbol" w:hAnsi="Symbol" w:hint="default"/>
+      </w:rPr>
+    </w:lvl>
+    <w:lvl w:ilvl="7" w:tplc="08090003" w:tentative="1">
+      <w:start w:val="1"/>
+      <w:numFmt w:val="bullet"/>
+      <w:lvlText w:val="o"/>
+      <w:lvlJc w:val="left"/>
+      <w:pPr>
+        <w:ind w:left="6660" w:hanging="360"/>
+      </w:pPr>
+      <w:rPr>
+        <w:rFonts w:ascii="Courier New" w:hAnsi="Courier New" w:cs="Courier New" w:hint="default"/>
+      </w:rPr>
+    </w:lvl>
+    <w:lvl w:ilvl="8" w:tplc="08090005" w:tentative="1">
+      <w:start w:val="1"/>
+      <w:numFmt w:val="bullet"/>
+      <w:lvlText w:val=""/>
+      <w:lvlJc w:val="left"/>
+      <w:pPr>
+        <w:ind w:left="7380" w:hanging="360"/>
+      </w:pPr>
+      <w:rPr>
+        <w:rFonts w:ascii="Wingdings" w:hAnsi="Wingdings" w:hint="default"/>
+      </w:rPr>
+    </w:lvl>
+  </w:abstractNum>
+  <w:abstractNum w:abstractNumId="15">
+    <w:nsid w:val="617628B9"/>
+    <w:multiLevelType w:val="hybridMultilevel"/>
+    <w:tmpl w:val="04AC7B08"/>
+    <w:lvl w:ilvl="0" w:tplc="0809000F">
+      <w:start w:val="1"/>
+      <w:numFmt w:val="decimal"/>
+      <w:lvlText w:val="%1."/>
+      <w:lvlJc w:val="left"/>
+      <w:pPr>
+        <w:ind w:left="1260" w:hanging="360"/>
+      </w:pPr>
+    </w:lvl>
+    <w:lvl w:ilvl="1" w:tplc="08090019" w:tentative="1">
+      <w:start w:val="1"/>
+      <w:numFmt w:val="lowerLetter"/>
+      <w:lvlText w:val="%2."/>
+      <w:lvlJc w:val="left"/>
+      <w:pPr>
+        <w:ind w:left="1980" w:hanging="360"/>
+      </w:pPr>
+    </w:lvl>
+    <w:lvl w:ilvl="2" w:tplc="0809001B" w:tentative="1">
+      <w:start w:val="1"/>
+      <w:numFmt w:val="lowerRoman"/>
+      <w:lvlText w:val="%3."/>
+      <w:lvlJc w:val="right"/>
+      <w:pPr>
+        <w:ind w:left="2700" w:hanging="180"/>
+      </w:pPr>
+    </w:lvl>
+    <w:lvl w:ilvl="3" w:tplc="0809000F" w:tentative="1">
+      <w:start w:val="1"/>
+      <w:numFmt w:val="decimal"/>
+      <w:lvlText w:val="%4."/>
+      <w:lvlJc w:val="left"/>
+      <w:pPr>
+        <w:ind w:left="3420" w:hanging="360"/>
+      </w:pPr>
+    </w:lvl>
+    <w:lvl w:ilvl="4" w:tplc="08090019" w:tentative="1">
+      <w:start w:val="1"/>
+      <w:numFmt w:val="lowerLetter"/>
+      <w:lvlText w:val="%5."/>
+      <w:lvlJc w:val="left"/>
+      <w:pPr>
+        <w:ind w:left="4140" w:hanging="360"/>
+      </w:pPr>
+    </w:lvl>
+    <w:lvl w:ilvl="5" w:tplc="0809001B" w:tentative="1">
+      <w:start w:val="1"/>
+      <w:numFmt w:val="lowerRoman"/>
+      <w:lvlText w:val="%6."/>
+      <w:lvlJc w:val="right"/>
+      <w:pPr>
+        <w:ind w:left="4860" w:hanging="180"/>
+      </w:pPr>
+    </w:lvl>
+    <w:lvl w:ilvl="6" w:tplc="0809000F" w:tentative="1">
+      <w:start w:val="1"/>
+      <w:numFmt w:val="decimal"/>
+      <w:lvlText w:val="%7."/>
+      <w:lvlJc w:val="left"/>
+      <w:pPr>
+        <w:ind w:left="5580" w:hanging="360"/>
+      </w:pPr>
+    </w:lvl>
+    <w:lvl w:ilvl="7" w:tplc="08090019" w:tentative="1">
+      <w:start w:val="1"/>
+      <w:numFmt w:val="lowerLetter"/>
+      <w:lvlText w:val="%8."/>
+      <w:lvlJc w:val="left"/>
+      <w:pPr>
+        <w:ind w:left="6300" w:hanging="360"/>
+      </w:pPr>
+    </w:lvl>
+    <w:lvl w:ilvl="8" w:tplc="0809001B" w:tentative="1">
+      <w:start w:val="1"/>
+      <w:numFmt w:val="lowerRoman"/>
+      <w:lvlText w:val="%9."/>
+      <w:lvlJc w:val="right"/>
+      <w:pPr>
+        <w:ind w:left="7020" w:hanging="180"/>
+      </w:pPr>
+    </w:lvl>
+  </w:abstractNum>
   <w:num w:numId="1">
     <w:abstractNumId w:val="0"/>
   </w:num>
@@ -13835,6 +14405,15 @@
   </w:num>
   <w:num w:numId="13">
     <w:abstractNumId w:val="12"/>
+  </w:num>
+  <w:num w:numId="14">
+    <w:abstractNumId w:val="13"/>
+  </w:num>
+  <w:num w:numId="15">
+    <w:abstractNumId w:val="14"/>
+  </w:num>
+  <w:num w:numId="16">
+    <w:abstractNumId w:val="15"/>
   </w:num>
 </w:numbering>
 </file>

</xml_diff>